<commit_message>
update syllabus and first lesson slides
</commit_message>
<xml_diff>
--- a/syllabus.docx
+++ b/syllabus.docx
@@ -347,6 +347,69 @@
         </w:rPr>
         <w:t>א</w:t>
       </w:r>
+      <w:r>
+        <w:rPr>
+          <w:rFonts w:ascii="Arial" w:hAnsi="Arial" w:cs="Arial" w:hint="cs"/>
+          <w:color w:val="0000CC"/>
+          <w:sz w:val="20"/>
+          <w:szCs w:val="20"/>
+          <w:rtl/>
+          <w:lang w:val="he-IL"/>
+        </w:rPr>
+        <w:t xml:space="preserve">. </w:t>
+      </w:r>
+    </w:p>
+    <w:p>
+      <w:pPr>
+        <w:pStyle w:val="BodyText"/>
+        <w:spacing w:after="0"/>
+        <w:jc w:val="center"/>
+        <w:rPr>
+          <w:rFonts w:ascii="Arial" w:hAnsi="Arial" w:cs="Arial"/>
+          <w:i/>
+          <w:iCs/>
+          <w:color w:val="0000CC"/>
+          <w:sz w:val="20"/>
+          <w:szCs w:val="20"/>
+          <w:rtl/>
+        </w:rPr>
+      </w:pPr>
+      <w:r>
+        <w:rPr>
+          <w:rFonts w:ascii="Arial" w:hAnsi="Arial" w:cs="Arial" w:hint="cs"/>
+          <w:i/>
+          <w:iCs/>
+          <w:color w:val="0000CC"/>
+          <w:sz w:val="20"/>
+          <w:szCs w:val="20"/>
+          <w:rtl/>
+          <w:lang w:val="he-IL"/>
+        </w:rPr>
+        <w:t>שימו לב:</w:t>
+      </w:r>
+      <w:r>
+        <w:rPr>
+          <w:rFonts w:ascii="Arial" w:hAnsi="Arial" w:cs="Arial"/>
+          <w:i/>
+          <w:iCs/>
+          <w:color w:val="0000CC"/>
+          <w:sz w:val="20"/>
+          <w:szCs w:val="20"/>
+        </w:rPr>
+        <w:t xml:space="preserve"> </w:t>
+      </w:r>
+      <w:r>
+        <w:rPr>
+          <w:rFonts w:ascii="Arial" w:hAnsi="Arial" w:cs="Arial" w:hint="cs"/>
+          <w:i/>
+          <w:iCs/>
+          <w:color w:val="0000CC"/>
+          <w:sz w:val="20"/>
+          <w:szCs w:val="20"/>
+          <w:rtl/>
+        </w:rPr>
+        <w:t>הסילבוס מותאם לסמסטר בן 12 שבועות.</w:t>
+      </w:r>
     </w:p>
     <w:p>
       <w:pPr>
@@ -1540,7 +1603,6 @@
           <w:szCs w:val="28"/>
           <w:rtl/>
         </w:rPr>
-        <w:lastRenderedPageBreak/>
         <w:t xml:space="preserve">ה. </w:t>
       </w:r>
       <w:r>
@@ -1611,6 +1673,7 @@
         </w:numPr>
         <w:rPr>
           <w:rFonts w:cs="Arial"/>
+          <w:rtl/>
         </w:rPr>
       </w:pPr>
       <w:r>
@@ -1633,19 +1696,6 @@
         </w:rPr>
         <w:t>.</w:t>
       </w:r>
-    </w:p>
-    <w:p>
-      <w:pPr>
-        <w:ind w:left="26"/>
-        <w:rPr>
-          <w:rFonts w:ascii="Arial" w:hAnsi="Arial" w:cs="Arial"/>
-          <w:b/>
-          <w:bCs/>
-          <w:sz w:val="28"/>
-          <w:szCs w:val="28"/>
-          <w:rtl/>
-        </w:rPr>
-      </w:pPr>
     </w:p>
     <w:p>
       <w:pPr>
@@ -1724,7 +1774,6 @@
         <w:spacing w:before="57" w:after="57"/>
         <w:rPr>
           <w:rFonts w:ascii="Arial" w:hAnsi="Arial" w:cs="Arial"/>
-          <w:rtl/>
         </w:rPr>
       </w:pPr>
       <w:r>
@@ -1781,15 +1830,6 @@
         </w:rPr>
         <w:t>התוכנית עשויה להשתנות במהלך הסמסטר.</w:t>
       </w:r>
-    </w:p>
-    <w:p>
-      <w:pPr>
-        <w:suppressAutoHyphens w:val="0"/>
-        <w:spacing w:before="57" w:after="57"/>
-        <w:rPr>
-          <w:rFonts w:ascii="Arial" w:hAnsi="Arial" w:cs="Arial"/>
-        </w:rPr>
-      </w:pPr>
     </w:p>
     <w:tbl>
       <w:tblPr>
@@ -2245,7 +2285,6 @@
                 <w:rFonts w:ascii="Arial" w:hAnsi="Arial" w:cs="Arial"/>
                 <w:i/>
                 <w:iCs/>
-                <w:rtl/>
               </w:rPr>
             </w:pPr>
             <w:r>
@@ -2300,31 +2339,6 @@
                 <w:rtl/>
               </w:rPr>
               <w:t xml:space="preserve">. </w:t>
-            </w:r>
-          </w:p>
-          <w:p>
-            <w:pPr>
-              <w:suppressAutoHyphens w:val="0"/>
-              <w:spacing w:before="57" w:after="57"/>
-              <w:rPr>
-                <w:rFonts w:ascii="Arial" w:hAnsi="Arial" w:cs="Arial"/>
-              </w:rPr>
-            </w:pPr>
-            <w:r>
-              <w:rPr>
-                <w:rFonts w:ascii="Arial" w:hAnsi="Arial" w:cs="Arial" w:hint="cs"/>
-                <w:i/>
-                <w:iCs/>
-                <w:rtl/>
-              </w:rPr>
-              <w:t>בונוס</w:t>
-            </w:r>
-            <w:r>
-              <w:rPr>
-                <w:rFonts w:ascii="Arial" w:hAnsi="Arial" w:cs="Arial" w:hint="cs"/>
-                <w:rtl/>
-              </w:rPr>
-              <w:t>: בניית משחק לנייד + שילוב פירסומות (3).</w:t>
             </w:r>
           </w:p>
         </w:tc>
@@ -3193,7 +3207,6 @@
               <w:spacing w:before="57" w:after="57"/>
               <w:rPr>
                 <w:rFonts w:ascii="Arial" w:hAnsi="Arial" w:cs="Arial"/>
-                <w:rtl/>
               </w:rPr>
             </w:pPr>
             <w:r>
@@ -3224,6 +3237,177 @@
                 <w:rtl/>
               </w:rPr>
               <w:t xml:space="preserve"> המשחק שלכם (3).</w:t>
+            </w:r>
+          </w:p>
+          <w:p>
+            <w:pPr>
+              <w:suppressAutoHyphens w:val="0"/>
+              <w:spacing w:before="57" w:after="57"/>
+              <w:rPr>
+                <w:rFonts w:ascii="Arial" w:hAnsi="Arial" w:cs="Arial"/>
+              </w:rPr>
+            </w:pPr>
+            <w:r>
+              <w:rPr>
+                <w:rFonts w:ascii="Arial" w:hAnsi="Arial" w:cs="Arial" w:hint="cs"/>
+                <w:rtl/>
+              </w:rPr>
+              <w:t>תחרות מציאת תקלות במשחקים של אחרים (3).</w:t>
+            </w:r>
+          </w:p>
+        </w:tc>
+      </w:tr>
+      <w:tr>
+        <w:trPr>
+          <w:trHeight w:val="1223"/>
+        </w:trPr>
+        <w:tc>
+          <w:tcPr>
+            <w:tcW w:w="2231" w:type="dxa"/>
+          </w:tcPr>
+          <w:p>
+            <w:pPr>
+              <w:pStyle w:val="ListParagraph"/>
+              <w:numPr>
+                <w:ilvl w:val="0"/>
+                <w:numId w:val="8"/>
+              </w:numPr>
+              <w:suppressAutoHyphens w:val="0"/>
+              <w:spacing w:before="57" w:after="57"/>
+              <w:rPr>
+                <w:rFonts w:ascii="Arial" w:hAnsi="Arial" w:cs="Arial"/>
+              </w:rPr>
+            </w:pPr>
+            <w:r>
+              <w:rPr>
+                <w:rFonts w:ascii="Arial" w:hAnsi="Arial" w:cs="Arial" w:hint="cs"/>
+                <w:rtl/>
+              </w:rPr>
+              <w:t>23/1/25</w:t>
+            </w:r>
+            <w:r>
+              <w:rPr>
+                <w:rFonts w:ascii="Arial" w:hAnsi="Arial" w:cs="Arial" w:hint="cs"/>
+                <w:rtl/>
+              </w:rPr>
+              <w:t xml:space="preserve"> [שיעור אחרון]</w:t>
+            </w:r>
+          </w:p>
+        </w:tc>
+        <w:tc>
+          <w:tcPr>
+            <w:tcW w:w="2443" w:type="dxa"/>
+          </w:tcPr>
+          <w:p>
+            <w:pPr>
+              <w:suppressAutoHyphens w:val="0"/>
+              <w:spacing w:before="57" w:after="57"/>
+              <w:rPr>
+                <w:rFonts w:ascii="Arial" w:hAnsi="Arial" w:cs="Arial"/>
+              </w:rPr>
+            </w:pPr>
+            <w:r>
+              <w:rPr>
+                <w:rFonts w:ascii="Arial" w:hAnsi="Arial" w:cs="Arial" w:hint="cs"/>
+                <w:rtl/>
+              </w:rPr>
+              <w:t>תיכנות:</w:t>
+            </w:r>
+            <w:r>
+              <w:rPr>
+                <w:rFonts w:ascii="Arial" w:hAnsi="Arial" w:cs="Arial" w:hint="cs"/>
+              </w:rPr>
+              <w:t xml:space="preserve"> </w:t>
+            </w:r>
+            <w:r>
+              <w:rPr>
+                <w:rFonts w:ascii="Arial" w:hAnsi="Arial" w:cs="Arial" w:hint="cs"/>
+                <w:rtl/>
+              </w:rPr>
+              <w:t>ממשק משתמש</w:t>
+            </w:r>
+            <w:r>
+              <w:rPr>
+                <w:rFonts w:ascii="Arial" w:hAnsi="Arial" w:cs="Arial" w:hint="cs"/>
+                <w:rtl/>
+              </w:rPr>
+              <w:t xml:space="preserve">, או נושא מתקדם כלשהו </w:t>
+            </w:r>
+            <w:r>
+              <w:rPr>
+                <w:rFonts w:ascii="Arial" w:hAnsi="Arial" w:cs="Arial" w:hint="cs"/>
+                <w:sz w:val="20"/>
+                <w:szCs w:val="20"/>
+                <w:rtl/>
+              </w:rPr>
+              <w:t>(בינה מלאכותית / ניתוח ביצועי משחקים / משחקים לניידים)</w:t>
+            </w:r>
+            <w:r>
+              <w:rPr>
+                <w:rFonts w:ascii="Arial" w:hAnsi="Arial" w:cs="Arial" w:hint="cs"/>
+                <w:rtl/>
+              </w:rPr>
+              <w:t>.</w:t>
+            </w:r>
+          </w:p>
+        </w:tc>
+        <w:tc>
+          <w:tcPr>
+            <w:tcW w:w="5272" w:type="dxa"/>
+            <w:gridSpan w:val="2"/>
+          </w:tcPr>
+          <w:p>
+            <w:pPr>
+              <w:suppressAutoHyphens w:val="0"/>
+              <w:spacing w:before="57" w:after="57"/>
+              <w:rPr>
+                <w:rFonts w:ascii="Arial" w:hAnsi="Arial" w:cs="Arial"/>
+                <w:rtl/>
+              </w:rPr>
+            </w:pPr>
+            <w:r>
+              <w:rPr>
+                <w:rFonts w:ascii="Arial" w:hAnsi="Arial" w:cs="Arial" w:hint="cs"/>
+                <w:i/>
+                <w:iCs/>
+                <w:rtl/>
+              </w:rPr>
+              <w:t>בונוס</w:t>
+            </w:r>
+            <w:r>
+              <w:rPr>
+                <w:rFonts w:ascii="Arial" w:hAnsi="Arial" w:cs="Arial" w:hint="cs"/>
+                <w:rtl/>
+              </w:rPr>
+              <w:t xml:space="preserve">: בניית </w:t>
+            </w:r>
+            <w:r>
+              <w:rPr>
+                <w:rFonts w:ascii="Arial" w:hAnsi="Arial" w:cs="Arial" w:hint="cs"/>
+                <w:rtl/>
+              </w:rPr>
+              <w:t>ה</w:t>
+            </w:r>
+            <w:r>
+              <w:rPr>
+                <w:rFonts w:ascii="Arial" w:hAnsi="Arial" w:cs="Arial" w:hint="cs"/>
+                <w:rtl/>
+              </w:rPr>
+              <w:t xml:space="preserve">משחק </w:t>
+            </w:r>
+            <w:r>
+              <w:rPr>
+                <w:rFonts w:ascii="Arial" w:hAnsi="Arial" w:cs="Arial" w:hint="cs"/>
+                <w:rtl/>
+              </w:rPr>
+              <w:t xml:space="preserve">שלכם </w:t>
+            </w:r>
+            <w:r>
+              <w:rPr>
+                <w:rFonts w:ascii="Arial" w:hAnsi="Arial" w:cs="Arial" w:hint="cs"/>
+                <w:rtl/>
+              </w:rPr>
+              <w:t>לנייד + שילוב פירסומות (3).</w:t>
             </w:r>
           </w:p>
         </w:tc>
@@ -3244,21 +3428,36 @@
               <w:spacing w:before="57" w:after="57"/>
               <w:rPr>
                 <w:rFonts w:ascii="Arial" w:hAnsi="Arial" w:cs="Arial"/>
+                <w:i/>
+                <w:iCs/>
               </w:rPr>
             </w:pPr>
             <w:r>
               <w:rPr>
                 <w:rFonts w:ascii="Arial" w:hAnsi="Arial" w:cs="Arial" w:hint="cs"/>
-                <w:rtl/>
-              </w:rPr>
-              <w:t>23/1/25</w:t>
-            </w:r>
-            <w:r>
-              <w:rPr>
-                <w:rFonts w:ascii="Arial" w:hAnsi="Arial" w:cs="Arial" w:hint="cs"/>
-                <w:rtl/>
-              </w:rPr>
-              <w:t xml:space="preserve"> [שיעור אחרון]</w:t>
+                <w:i/>
+                <w:iCs/>
+                <w:rtl/>
+              </w:rPr>
+              <w:t>30</w:t>
+            </w:r>
+            <w:r>
+              <w:rPr>
+                <w:rFonts w:ascii="Arial" w:hAnsi="Arial" w:cs="Arial" w:hint="cs"/>
+                <w:i/>
+                <w:iCs/>
+                <w:rtl/>
+              </w:rPr>
+              <w:t>/1/25</w:t>
+            </w:r>
+            <w:r>
+              <w:rPr>
+                <w:rFonts w:ascii="Arial" w:hAnsi="Arial" w:cs="Arial" w:hint="cs"/>
+                <w:i/>
+                <w:iCs/>
+                <w:rtl/>
+              </w:rPr>
+              <w:t>? [תאריך סופי יקבע בהמשך]</w:t>
             </w:r>
           </w:p>
         </w:tc>
@@ -3272,6 +3471,7 @@
               <w:spacing w:before="57" w:after="57"/>
               <w:rPr>
                 <w:rFonts w:ascii="Arial" w:hAnsi="Arial" w:cs="Arial"/>
+                <w:rtl/>
               </w:rPr>
             </w:pPr>
             <w:r>
@@ -3279,50 +3479,7 @@
                 <w:rFonts w:ascii="Arial" w:hAnsi="Arial" w:cs="Arial" w:hint="cs"/>
                 <w:rtl/>
               </w:rPr>
-              <w:t>תיכנות:</w:t>
-            </w:r>
-            <w:r>
-              <w:rPr>
-                <w:rFonts w:ascii="Arial" w:hAnsi="Arial" w:cs="Arial" w:hint="cs"/>
-              </w:rPr>
-              <w:t xml:space="preserve"> </w:t>
-            </w:r>
-            <w:r>
-              <w:rPr>
-                <w:rFonts w:ascii="Arial" w:hAnsi="Arial" w:cs="Arial" w:hint="cs"/>
-                <w:rtl/>
-              </w:rPr>
-              <w:t>ממשק משתמש</w:t>
-            </w:r>
-            <w:r>
-              <w:rPr>
-                <w:rFonts w:ascii="Arial" w:hAnsi="Arial" w:cs="Arial" w:hint="cs"/>
-                <w:rtl/>
-              </w:rPr>
-              <w:t xml:space="preserve">, או </w:t>
-            </w:r>
-            <w:r>
-              <w:rPr>
-                <w:rFonts w:ascii="Arial" w:hAnsi="Arial" w:cs="Arial" w:hint="cs"/>
-                <w:rtl/>
-              </w:rPr>
-              <w:t xml:space="preserve">נושא מתקדם כלשהו </w:t>
-            </w:r>
-            <w:r>
-              <w:rPr>
-                <w:rFonts w:ascii="Arial" w:hAnsi="Arial" w:cs="Arial" w:hint="cs"/>
-                <w:sz w:val="20"/>
-                <w:szCs w:val="20"/>
-                <w:rtl/>
-              </w:rPr>
-              <w:t>(בינה מלאכותית / ניתוח ביצועי משחקים / משחקים לניידים)</w:t>
-            </w:r>
-            <w:r>
-              <w:rPr>
-                <w:rFonts w:ascii="Arial" w:hAnsi="Arial" w:cs="Arial" w:hint="cs"/>
-                <w:rtl/>
-              </w:rPr>
-              <w:t>.</w:t>
+              <w:t>תחרות המשחקים השנתית</w:t>
             </w:r>
           </w:p>
         </w:tc>
@@ -3345,21 +3502,14 @@
                 <w:rFonts w:ascii="Arial" w:hAnsi="Arial" w:cs="Arial" w:hint="cs"/>
                 <w:rtl/>
               </w:rPr>
-              <w:t xml:space="preserve">מציאת </w:t>
-            </w:r>
-            <w:r>
-              <w:rPr>
-                <w:rFonts w:ascii="Arial" w:hAnsi="Arial" w:cs="Arial" w:hint="cs"/>
-                <w:rtl/>
-              </w:rPr>
-              <w:t xml:space="preserve">תקלה אחת בכל משחק של צוות אחר </w:t>
-            </w:r>
-            <w:r>
-              <w:rPr>
-                <w:rFonts w:ascii="Arial" w:hAnsi="Arial" w:cs="Arial" w:hint="cs"/>
-                <w:rtl/>
-              </w:rPr>
-              <w:t>(3).</w:t>
+              <w:t xml:space="preserve">הנוכחות חובה. </w:t>
+            </w:r>
+            <w:r>
+              <w:rPr>
+                <w:rFonts w:ascii="Arial" w:hAnsi="Arial" w:cs="Arial" w:hint="cs"/>
+                <w:rtl/>
+              </w:rPr>
+              <w:t>יש לתקן את כל התקלות שנמצאו במשחק שלכם, ולהכין קדימון.</w:t>
             </w:r>
           </w:p>
           <w:p>
@@ -3368,94 +3518,23 @@
               <w:spacing w:before="57" w:after="57"/>
               <w:rPr>
                 <w:rFonts w:ascii="Arial" w:hAnsi="Arial" w:cs="Arial"/>
-                <w:rtl/>
               </w:rPr>
             </w:pPr>
-          </w:p>
-        </w:tc>
-      </w:tr>
-      <w:tr>
-        <w:tc>
-          <w:tcPr>
-            <w:tcW w:w="2231" w:type="dxa"/>
-          </w:tcPr>
-          <w:p>
-            <w:pPr>
-              <w:pStyle w:val="ListParagraph"/>
-              <w:numPr>
-                <w:ilvl w:val="0"/>
-                <w:numId w:val="8"/>
-              </w:numPr>
-              <w:suppressAutoHyphens w:val="0"/>
-              <w:spacing w:before="57" w:after="57"/>
-              <w:rPr>
-                <w:rFonts w:ascii="Arial" w:hAnsi="Arial" w:cs="Arial"/>
+            <w:r>
+              <w:rPr>
+                <w:rFonts w:ascii="Arial" w:hAnsi="Arial" w:cs="Arial" w:hint="cs"/>
                 <w:i/>
                 <w:iCs/>
-              </w:rPr>
-            </w:pPr>
-            <w:r>
-              <w:rPr>
-                <w:rFonts w:ascii="Arial" w:hAnsi="Arial" w:cs="Arial" w:hint="cs"/>
-                <w:i/>
-                <w:iCs/>
-                <w:rtl/>
-              </w:rPr>
-              <w:t>30</w:t>
-            </w:r>
-            <w:r>
-              <w:rPr>
-                <w:rFonts w:ascii="Arial" w:hAnsi="Arial" w:cs="Arial" w:hint="cs"/>
-                <w:i/>
-                <w:iCs/>
-                <w:rtl/>
-              </w:rPr>
-              <w:t xml:space="preserve">/1/25 </w:t>
-            </w:r>
-          </w:p>
-        </w:tc>
-        <w:tc>
-          <w:tcPr>
-            <w:tcW w:w="2443" w:type="dxa"/>
-          </w:tcPr>
-          <w:p>
-            <w:pPr>
-              <w:suppressAutoHyphens w:val="0"/>
-              <w:spacing w:before="57" w:after="57"/>
-              <w:rPr>
-                <w:rFonts w:ascii="Arial" w:hAnsi="Arial" w:cs="Arial"/>
-                <w:rtl/>
-              </w:rPr>
-            </w:pPr>
-            <w:r>
-              <w:rPr>
-                <w:rFonts w:ascii="Arial" w:hAnsi="Arial" w:cs="Arial" w:hint="cs"/>
-                <w:rtl/>
-              </w:rPr>
-              <w:t>תחרות המשחקים השנתית</w:t>
-            </w:r>
-          </w:p>
-        </w:tc>
-        <w:tc>
-          <w:tcPr>
-            <w:tcW w:w="5272" w:type="dxa"/>
-            <w:gridSpan w:val="2"/>
-          </w:tcPr>
-          <w:p>
-            <w:pPr>
-              <w:suppressAutoHyphens w:val="0"/>
-              <w:spacing w:before="57" w:after="57"/>
-              <w:rPr>
-                <w:rFonts w:ascii="Arial" w:hAnsi="Arial" w:cs="Arial"/>
-                <w:rtl/>
-              </w:rPr>
-            </w:pPr>
-            <w:r>
-              <w:rPr>
-                <w:rFonts w:ascii="Arial" w:hAnsi="Arial" w:cs="Arial" w:hint="cs"/>
-                <w:rtl/>
-              </w:rPr>
-              <w:t>הנוכחות חובה. הניקוד:</w:t>
+                <w:rtl/>
+              </w:rPr>
+              <w:t>הניקוד</w:t>
+            </w:r>
+            <w:r>
+              <w:rPr>
+                <w:rFonts w:ascii="Arial" w:hAnsi="Arial" w:cs="Arial" w:hint="cs"/>
+                <w:rtl/>
+              </w:rPr>
+              <w:t>:</w:t>
             </w:r>
             <w:r>
               <w:rPr>

</xml_diff>